<commit_message>
Updated Test Plan and Test Case
</commit_message>
<xml_diff>
--- a/OpenCart - Software Test Plan.docx
+++ b/OpenCart - Software Test Plan.docx
@@ -176,8 +176,19 @@
                                           <w:sz w:val="28"/>
                                           <w:szCs w:val="28"/>
                                         </w:rPr>
-                                        <w:t>Kamil Khalaileh</w:t>
+                                        <w:t xml:space="preserve">Kamil </w:t>
                                       </w:r>
+                                      <w:proofErr w:type="spellStart"/>
+                                      <w:r>
+                                        <w:rPr>
+                                          <w:rFonts w:ascii="Calibri" w:hAnsi="Calibri" w:cs="Calibri"/>
+                                          <w:color w:val="FFFFFF" w:themeColor="background1"/>
+                                          <w:sz w:val="28"/>
+                                          <w:szCs w:val="28"/>
+                                        </w:rPr>
+                                        <w:t>Khalaileh</w:t>
+                                      </w:r>
+                                      <w:proofErr w:type="spellEnd"/>
                                     </w:p>
                                   </w:sdtContent>
                                 </w:sdt>
@@ -404,8 +415,19 @@
                                     <w:sz w:val="28"/>
                                     <w:szCs w:val="28"/>
                                   </w:rPr>
-                                  <w:t>Kamil Khalaileh</w:t>
+                                  <w:t xml:space="preserve">Kamil </w:t>
                                 </w:r>
+                                <w:proofErr w:type="spellStart"/>
+                                <w:r>
+                                  <w:rPr>
+                                    <w:rFonts w:ascii="Calibri" w:hAnsi="Calibri" w:cs="Calibri"/>
+                                    <w:color w:val="FFFFFF" w:themeColor="background1"/>
+                                    <w:sz w:val="28"/>
+                                    <w:szCs w:val="28"/>
+                                  </w:rPr>
+                                  <w:t>Khalaileh</w:t>
+                                </w:r>
+                                <w:proofErr w:type="spellEnd"/>
                               </w:p>
                             </w:sdtContent>
                           </w:sdt>
@@ -708,9 +730,7 @@
             <w:tabs>
               <w:tab w:val="right" w:leader="dot" w:pos="8494"/>
             </w:tabs>
-            <w:spacing w:line="240" w:lineRule="auto"/>
             <w:rPr>
-              <w:rFonts w:ascii="Calibri" w:hAnsi="Calibri"/>
               <w:noProof/>
               <w:sz w:val="22"/>
               <w:szCs w:val="22"/>
@@ -740,83 +760,60 @@
             </w:rPr>
             <w:fldChar w:fldCharType="separate"/>
           </w:r>
-          <w:hyperlink w:anchor="_Toc136202376" w:history="1">
+          <w:hyperlink w:anchor="_Toc136701217" w:history="1">
             <w:r>
               <w:rPr>
                 <w:rStyle w:val="Hyperlink"/>
                 <w:rFonts w:ascii="Calibri" w:hAnsi="Calibri" w:cs="Calibri"/>
                 <w:noProof/>
-                <w:sz w:val="22"/>
-                <w:szCs w:val="22"/>
               </w:rPr>
               <w:t>Overview</w:t>
             </w:r>
             <w:r>
               <w:rPr>
-                <w:rFonts w:ascii="Calibri" w:hAnsi="Calibri"/>
                 <w:noProof/>
                 <w:webHidden/>
-                <w:sz w:val="22"/>
-                <w:szCs w:val="22"/>
               </w:rPr>
               <w:tab/>
             </w:r>
             <w:r>
               <w:rPr>
-                <w:rFonts w:ascii="Calibri" w:hAnsi="Calibri"/>
                 <w:noProof/>
                 <w:webHidden/>
-                <w:sz w:val="22"/>
-                <w:szCs w:val="22"/>
               </w:rPr>
               <w:fldChar w:fldCharType="begin"/>
             </w:r>
             <w:r>
               <w:rPr>
-                <w:rFonts w:ascii="Calibri" w:hAnsi="Calibri"/>
                 <w:noProof/>
                 <w:webHidden/>
-                <w:sz w:val="22"/>
-                <w:szCs w:val="22"/>
-              </w:rPr>
-              <w:instrText xml:space="preserve"> PAGEREF _Toc136202376 \h </w:instrText>
-            </w:r>
-            <w:r>
-              <w:rPr>
-                <w:rFonts w:ascii="Calibri" w:hAnsi="Calibri"/>
+              </w:rPr>
+              <w:instrText xml:space="preserve"> PAGEREF _Toc136701217 \h </w:instrText>
+            </w:r>
+            <w:r>
+              <w:rPr>
                 <w:noProof/>
                 <w:webHidden/>
-                <w:sz w:val="22"/>
-                <w:szCs w:val="22"/>
-              </w:rPr>
-            </w:r>
-            <w:r>
-              <w:rPr>
-                <w:rFonts w:ascii="Calibri" w:hAnsi="Calibri"/>
+              </w:rPr>
+            </w:r>
+            <w:r>
+              <w:rPr>
                 <w:noProof/>
                 <w:webHidden/>
-                <w:sz w:val="22"/>
-                <w:szCs w:val="22"/>
               </w:rPr>
               <w:fldChar w:fldCharType="separate"/>
             </w:r>
             <w:r>
               <w:rPr>
-                <w:rFonts w:ascii="Calibri" w:hAnsi="Calibri"/>
                 <w:noProof/>
                 <w:webHidden/>
-                <w:sz w:val="22"/>
-                <w:szCs w:val="22"/>
               </w:rPr>
               <w:t>2</w:t>
             </w:r>
             <w:r>
               <w:rPr>
-                <w:rFonts w:ascii="Calibri" w:hAnsi="Calibri"/>
                 <w:noProof/>
                 <w:webHidden/>
-                <w:sz w:val="22"/>
-                <w:szCs w:val="22"/>
               </w:rPr>
               <w:fldChar w:fldCharType="end"/>
             </w:r>
@@ -828,91 +825,66 @@
             <w:tabs>
               <w:tab w:val="right" w:leader="dot" w:pos="8494"/>
             </w:tabs>
-            <w:spacing w:line="240" w:lineRule="auto"/>
             <w:rPr>
-              <w:rFonts w:ascii="Calibri" w:hAnsi="Calibri"/>
               <w:noProof/>
               <w:sz w:val="22"/>
               <w:szCs w:val="22"/>
             </w:rPr>
           </w:pPr>
-          <w:hyperlink w:anchor="_Toc136202377" w:history="1">
+          <w:hyperlink w:anchor="_Toc136701218" w:history="1">
             <w:r>
               <w:rPr>
                 <w:rStyle w:val="Hyperlink"/>
                 <w:rFonts w:ascii="Calibri" w:hAnsi="Calibri" w:cs="Calibri"/>
                 <w:noProof/>
-                <w:sz w:val="22"/>
-                <w:szCs w:val="22"/>
               </w:rPr>
               <w:t>Scope</w:t>
             </w:r>
             <w:r>
               <w:rPr>
-                <w:rFonts w:ascii="Calibri" w:hAnsi="Calibri"/>
                 <w:noProof/>
                 <w:webHidden/>
-                <w:sz w:val="22"/>
-                <w:szCs w:val="22"/>
               </w:rPr>
               <w:tab/>
             </w:r>
             <w:r>
               <w:rPr>
-                <w:rFonts w:ascii="Calibri" w:hAnsi="Calibri"/>
                 <w:noProof/>
                 <w:webHidden/>
-                <w:sz w:val="22"/>
-                <w:szCs w:val="22"/>
               </w:rPr>
               <w:fldChar w:fldCharType="begin"/>
             </w:r>
             <w:r>
               <w:rPr>
-                <w:rFonts w:ascii="Calibri" w:hAnsi="Calibri"/>
                 <w:noProof/>
                 <w:webHidden/>
-                <w:sz w:val="22"/>
-                <w:szCs w:val="22"/>
-              </w:rPr>
-              <w:instrText xml:space="preserve"> PAGEREF _Toc136202377 \h </w:instrText>
-            </w:r>
-            <w:r>
-              <w:rPr>
-                <w:rFonts w:ascii="Calibri" w:hAnsi="Calibri"/>
+              </w:rPr>
+              <w:instrText xml:space="preserve"> PAGEREF _Toc136701218 \h </w:instrText>
+            </w:r>
+            <w:r>
+              <w:rPr>
                 <w:noProof/>
                 <w:webHidden/>
-                <w:sz w:val="22"/>
-                <w:szCs w:val="22"/>
-              </w:rPr>
-            </w:r>
-            <w:r>
-              <w:rPr>
-                <w:rFonts w:ascii="Calibri" w:hAnsi="Calibri"/>
+              </w:rPr>
+            </w:r>
+            <w:r>
+              <w:rPr>
                 <w:noProof/>
                 <w:webHidden/>
-                <w:sz w:val="22"/>
-                <w:szCs w:val="22"/>
               </w:rPr>
               <w:fldChar w:fldCharType="separate"/>
             </w:r>
             <w:r>
               <w:rPr>
-                <w:rFonts w:ascii="Calibri" w:hAnsi="Calibri"/>
                 <w:noProof/>
                 <w:webHidden/>
-                <w:sz w:val="22"/>
-                <w:szCs w:val="22"/>
               </w:rPr>
               <w:t>3</w:t>
             </w:r>
             <w:r>
               <w:rPr>
-                <w:rFonts w:ascii="Calibri" w:hAnsi="Calibri"/>
                 <w:noProof/>
                 <w:webHidden/>
-                <w:sz w:val="22"/>
-                <w:szCs w:val="22"/>
               </w:rPr>
               <w:fldChar w:fldCharType="end"/>
             </w:r>
@@ -924,91 +896,66 @@
             <w:tabs>
               <w:tab w:val="right" w:leader="dot" w:pos="8494"/>
             </w:tabs>
-            <w:spacing w:line="240" w:lineRule="auto"/>
             <w:rPr>
-              <w:rFonts w:ascii="Calibri" w:hAnsi="Calibri"/>
               <w:noProof/>
               <w:sz w:val="22"/>
               <w:szCs w:val="22"/>
             </w:rPr>
           </w:pPr>
-          <w:hyperlink w:anchor="_Toc136202378" w:history="1">
+          <w:hyperlink w:anchor="_Toc136701219" w:history="1">
             <w:r>
               <w:rPr>
                 <w:rStyle w:val="Hyperlink"/>
                 <w:rFonts w:ascii="Calibri" w:hAnsi="Calibri" w:cs="Calibri"/>
                 <w:noProof/>
-                <w:sz w:val="22"/>
-                <w:szCs w:val="22"/>
               </w:rPr>
               <w:t>Inclusions</w:t>
             </w:r>
             <w:r>
               <w:rPr>
-                <w:rFonts w:ascii="Calibri" w:hAnsi="Calibri"/>
                 <w:noProof/>
                 <w:webHidden/>
-                <w:sz w:val="22"/>
-                <w:szCs w:val="22"/>
               </w:rPr>
               <w:tab/>
             </w:r>
             <w:r>
               <w:rPr>
-                <w:rFonts w:ascii="Calibri" w:hAnsi="Calibri"/>
                 <w:noProof/>
                 <w:webHidden/>
-                <w:sz w:val="22"/>
-                <w:szCs w:val="22"/>
               </w:rPr>
               <w:fldChar w:fldCharType="begin"/>
             </w:r>
             <w:r>
               <w:rPr>
-                <w:rFonts w:ascii="Calibri" w:hAnsi="Calibri"/>
                 <w:noProof/>
                 <w:webHidden/>
-                <w:sz w:val="22"/>
-                <w:szCs w:val="22"/>
-              </w:rPr>
-              <w:instrText xml:space="preserve"> PAGEREF _Toc136202378 \h </w:instrText>
-            </w:r>
-            <w:r>
-              <w:rPr>
-                <w:rFonts w:ascii="Calibri" w:hAnsi="Calibri"/>
+              </w:rPr>
+              <w:instrText xml:space="preserve"> PAGEREF _Toc136701219 \h </w:instrText>
+            </w:r>
+            <w:r>
+              <w:rPr>
                 <w:noProof/>
                 <w:webHidden/>
-                <w:sz w:val="22"/>
-                <w:szCs w:val="22"/>
-              </w:rPr>
-            </w:r>
-            <w:r>
-              <w:rPr>
-                <w:rFonts w:ascii="Calibri" w:hAnsi="Calibri"/>
+              </w:rPr>
+            </w:r>
+            <w:r>
+              <w:rPr>
                 <w:noProof/>
                 <w:webHidden/>
-                <w:sz w:val="22"/>
-                <w:szCs w:val="22"/>
               </w:rPr>
               <w:fldChar w:fldCharType="separate"/>
             </w:r>
             <w:r>
               <w:rPr>
-                <w:rFonts w:ascii="Calibri" w:hAnsi="Calibri"/>
                 <w:noProof/>
                 <w:webHidden/>
-                <w:sz w:val="22"/>
-                <w:szCs w:val="22"/>
               </w:rPr>
               <w:t>3</w:t>
             </w:r>
             <w:r>
               <w:rPr>
-                <w:rFonts w:ascii="Calibri" w:hAnsi="Calibri"/>
                 <w:noProof/>
                 <w:webHidden/>
-                <w:sz w:val="22"/>
-                <w:szCs w:val="22"/>
               </w:rPr>
               <w:fldChar w:fldCharType="end"/>
             </w:r>
@@ -1020,91 +967,66 @@
             <w:tabs>
               <w:tab w:val="right" w:leader="dot" w:pos="8494"/>
             </w:tabs>
-            <w:spacing w:line="240" w:lineRule="auto"/>
             <w:rPr>
-              <w:rFonts w:ascii="Calibri" w:hAnsi="Calibri"/>
               <w:noProof/>
               <w:sz w:val="22"/>
               <w:szCs w:val="22"/>
             </w:rPr>
           </w:pPr>
-          <w:hyperlink w:anchor="_Toc136202379" w:history="1">
+          <w:hyperlink w:anchor="_Toc136701220" w:history="1">
             <w:r>
               <w:rPr>
                 <w:rStyle w:val="Hyperlink"/>
                 <w:rFonts w:ascii="Calibri" w:hAnsi="Calibri" w:cs="Calibri"/>
                 <w:noProof/>
-                <w:sz w:val="22"/>
-                <w:szCs w:val="22"/>
               </w:rPr>
               <w:t>Exclusions</w:t>
             </w:r>
             <w:r>
               <w:rPr>
-                <w:rFonts w:ascii="Calibri" w:hAnsi="Calibri"/>
                 <w:noProof/>
                 <w:webHidden/>
-                <w:sz w:val="22"/>
-                <w:szCs w:val="22"/>
               </w:rPr>
               <w:tab/>
             </w:r>
             <w:r>
               <w:rPr>
-                <w:rFonts w:ascii="Calibri" w:hAnsi="Calibri"/>
                 <w:noProof/>
                 <w:webHidden/>
-                <w:sz w:val="22"/>
-                <w:szCs w:val="22"/>
               </w:rPr>
               <w:fldChar w:fldCharType="begin"/>
             </w:r>
             <w:r>
               <w:rPr>
-                <w:rFonts w:ascii="Calibri" w:hAnsi="Calibri"/>
                 <w:noProof/>
                 <w:webHidden/>
-                <w:sz w:val="22"/>
-                <w:szCs w:val="22"/>
-              </w:rPr>
-              <w:instrText xml:space="preserve"> PAGEREF _Toc136202379 \h </w:instrText>
-            </w:r>
-            <w:r>
-              <w:rPr>
-                <w:rFonts w:ascii="Calibri" w:hAnsi="Calibri"/>
+              </w:rPr>
+              <w:instrText xml:space="preserve"> PAGEREF _Toc136701220 \h </w:instrText>
+            </w:r>
+            <w:r>
+              <w:rPr>
                 <w:noProof/>
                 <w:webHidden/>
-                <w:sz w:val="22"/>
-                <w:szCs w:val="22"/>
-              </w:rPr>
-            </w:r>
-            <w:r>
-              <w:rPr>
-                <w:rFonts w:ascii="Calibri" w:hAnsi="Calibri"/>
+              </w:rPr>
+            </w:r>
+            <w:r>
+              <w:rPr>
                 <w:noProof/>
                 <w:webHidden/>
-                <w:sz w:val="22"/>
-                <w:szCs w:val="22"/>
               </w:rPr>
               <w:fldChar w:fldCharType="separate"/>
             </w:r>
             <w:r>
               <w:rPr>
-                <w:rFonts w:ascii="Calibri" w:hAnsi="Calibri"/>
                 <w:noProof/>
                 <w:webHidden/>
-                <w:sz w:val="22"/>
-                <w:szCs w:val="22"/>
               </w:rPr>
               <w:t>3</w:t>
             </w:r>
             <w:r>
               <w:rPr>
-                <w:rFonts w:ascii="Calibri" w:hAnsi="Calibri"/>
                 <w:noProof/>
                 <w:webHidden/>
-                <w:sz w:val="22"/>
-                <w:szCs w:val="22"/>
               </w:rPr>
               <w:fldChar w:fldCharType="end"/>
             </w:r>
@@ -1116,91 +1038,66 @@
             <w:tabs>
               <w:tab w:val="right" w:leader="dot" w:pos="8494"/>
             </w:tabs>
-            <w:spacing w:line="240" w:lineRule="auto"/>
             <w:rPr>
-              <w:rFonts w:ascii="Calibri" w:hAnsi="Calibri"/>
               <w:noProof/>
               <w:sz w:val="22"/>
               <w:szCs w:val="22"/>
             </w:rPr>
           </w:pPr>
-          <w:hyperlink w:anchor="_Toc136202380" w:history="1">
+          <w:hyperlink w:anchor="_Toc136701221" w:history="1">
             <w:r>
               <w:rPr>
                 <w:rStyle w:val="Hyperlink"/>
                 <w:rFonts w:ascii="Calibri" w:hAnsi="Calibri" w:cs="Calibri"/>
                 <w:noProof/>
-                <w:sz w:val="22"/>
-                <w:szCs w:val="22"/>
               </w:rPr>
               <w:t>Test Environments</w:t>
             </w:r>
             <w:r>
               <w:rPr>
-                <w:rFonts w:ascii="Calibri" w:hAnsi="Calibri"/>
                 <w:noProof/>
                 <w:webHidden/>
-                <w:sz w:val="22"/>
-                <w:szCs w:val="22"/>
               </w:rPr>
               <w:tab/>
             </w:r>
             <w:r>
               <w:rPr>
-                <w:rFonts w:ascii="Calibri" w:hAnsi="Calibri"/>
                 <w:noProof/>
                 <w:webHidden/>
-                <w:sz w:val="22"/>
-                <w:szCs w:val="22"/>
               </w:rPr>
               <w:fldChar w:fldCharType="begin"/>
             </w:r>
             <w:r>
               <w:rPr>
-                <w:rFonts w:ascii="Calibri" w:hAnsi="Calibri"/>
                 <w:noProof/>
                 <w:webHidden/>
-                <w:sz w:val="22"/>
-                <w:szCs w:val="22"/>
-              </w:rPr>
-              <w:instrText xml:space="preserve"> PAGEREF _Toc136202380 \h </w:instrText>
-            </w:r>
-            <w:r>
-              <w:rPr>
-                <w:rFonts w:ascii="Calibri" w:hAnsi="Calibri"/>
+              </w:rPr>
+              <w:instrText xml:space="preserve"> PAGEREF _Toc136701221 \h </w:instrText>
+            </w:r>
+            <w:r>
+              <w:rPr>
                 <w:noProof/>
                 <w:webHidden/>
-                <w:sz w:val="22"/>
-                <w:szCs w:val="22"/>
-              </w:rPr>
-            </w:r>
-            <w:r>
-              <w:rPr>
-                <w:rFonts w:ascii="Calibri" w:hAnsi="Calibri"/>
+              </w:rPr>
+            </w:r>
+            <w:r>
+              <w:rPr>
                 <w:noProof/>
                 <w:webHidden/>
-                <w:sz w:val="22"/>
-                <w:szCs w:val="22"/>
               </w:rPr>
               <w:fldChar w:fldCharType="separate"/>
             </w:r>
             <w:r>
               <w:rPr>
-                <w:rFonts w:ascii="Calibri" w:hAnsi="Calibri"/>
                 <w:noProof/>
                 <w:webHidden/>
-                <w:sz w:val="22"/>
-                <w:szCs w:val="22"/>
               </w:rPr>
               <w:t>3</w:t>
             </w:r>
             <w:r>
               <w:rPr>
-                <w:rFonts w:ascii="Calibri" w:hAnsi="Calibri"/>
                 <w:noProof/>
                 <w:webHidden/>
-                <w:sz w:val="22"/>
-                <w:szCs w:val="22"/>
               </w:rPr>
               <w:fldChar w:fldCharType="end"/>
             </w:r>
@@ -1212,91 +1109,66 @@
             <w:tabs>
               <w:tab w:val="right" w:leader="dot" w:pos="8494"/>
             </w:tabs>
-            <w:spacing w:line="240" w:lineRule="auto"/>
             <w:rPr>
-              <w:rFonts w:ascii="Calibri" w:hAnsi="Calibri"/>
               <w:noProof/>
               <w:sz w:val="22"/>
               <w:szCs w:val="22"/>
             </w:rPr>
           </w:pPr>
-          <w:hyperlink w:anchor="_Toc136202381" w:history="1">
+          <w:hyperlink w:anchor="_Toc136701222" w:history="1">
             <w:r>
               <w:rPr>
                 <w:rStyle w:val="Hyperlink"/>
                 <w:rFonts w:ascii="Calibri" w:hAnsi="Calibri" w:cs="Calibri"/>
                 <w:noProof/>
-                <w:sz w:val="22"/>
-                <w:szCs w:val="22"/>
               </w:rPr>
               <w:t>Test Strategy</w:t>
             </w:r>
             <w:r>
               <w:rPr>
-                <w:rFonts w:ascii="Calibri" w:hAnsi="Calibri"/>
                 <w:noProof/>
                 <w:webHidden/>
-                <w:sz w:val="22"/>
-                <w:szCs w:val="22"/>
               </w:rPr>
               <w:tab/>
             </w:r>
             <w:r>
               <w:rPr>
-                <w:rFonts w:ascii="Calibri" w:hAnsi="Calibri"/>
                 <w:noProof/>
                 <w:webHidden/>
-                <w:sz w:val="22"/>
-                <w:szCs w:val="22"/>
               </w:rPr>
               <w:fldChar w:fldCharType="begin"/>
             </w:r>
             <w:r>
               <w:rPr>
-                <w:rFonts w:ascii="Calibri" w:hAnsi="Calibri"/>
                 <w:noProof/>
                 <w:webHidden/>
-                <w:sz w:val="22"/>
-                <w:szCs w:val="22"/>
-              </w:rPr>
-              <w:instrText xml:space="preserve"> PAGEREF _Toc136202381 \h </w:instrText>
-            </w:r>
-            <w:r>
-              <w:rPr>
-                <w:rFonts w:ascii="Calibri" w:hAnsi="Calibri"/>
+              </w:rPr>
+              <w:instrText xml:space="preserve"> PAGEREF _Toc136701222 \h </w:instrText>
+            </w:r>
+            <w:r>
+              <w:rPr>
                 <w:noProof/>
                 <w:webHidden/>
-                <w:sz w:val="22"/>
-                <w:szCs w:val="22"/>
-              </w:rPr>
-            </w:r>
-            <w:r>
-              <w:rPr>
-                <w:rFonts w:ascii="Calibri" w:hAnsi="Calibri"/>
+              </w:rPr>
+            </w:r>
+            <w:r>
+              <w:rPr>
                 <w:noProof/>
                 <w:webHidden/>
-                <w:sz w:val="22"/>
-                <w:szCs w:val="22"/>
               </w:rPr>
               <w:fldChar w:fldCharType="separate"/>
             </w:r>
             <w:r>
               <w:rPr>
-                <w:rFonts w:ascii="Calibri" w:hAnsi="Calibri"/>
                 <w:noProof/>
                 <w:webHidden/>
-                <w:sz w:val="22"/>
-                <w:szCs w:val="22"/>
               </w:rPr>
               <w:t>4</w:t>
             </w:r>
             <w:r>
               <w:rPr>
-                <w:rFonts w:ascii="Calibri" w:hAnsi="Calibri"/>
                 <w:noProof/>
                 <w:webHidden/>
-                <w:sz w:val="22"/>
-                <w:szCs w:val="22"/>
               </w:rPr>
               <w:fldChar w:fldCharType="end"/>
             </w:r>
@@ -1308,91 +1180,66 @@
             <w:tabs>
               <w:tab w:val="right" w:leader="dot" w:pos="8494"/>
             </w:tabs>
-            <w:spacing w:line="240" w:lineRule="auto"/>
             <w:rPr>
-              <w:rFonts w:ascii="Calibri" w:hAnsi="Calibri"/>
               <w:noProof/>
               <w:sz w:val="22"/>
               <w:szCs w:val="22"/>
             </w:rPr>
           </w:pPr>
-          <w:hyperlink w:anchor="_Toc136202382" w:history="1">
+          <w:hyperlink w:anchor="_Toc136701223" w:history="1">
             <w:r>
               <w:rPr>
                 <w:rStyle w:val="Hyperlink"/>
                 <w:rFonts w:ascii="Calibri" w:hAnsi="Calibri" w:cs="Calibri"/>
                 <w:noProof/>
-                <w:sz w:val="22"/>
-                <w:szCs w:val="22"/>
               </w:rPr>
               <w:t>Problem Tracking and Test Tracking Procedures</w:t>
             </w:r>
             <w:r>
               <w:rPr>
-                <w:rFonts w:ascii="Calibri" w:hAnsi="Calibri"/>
                 <w:noProof/>
                 <w:webHidden/>
-                <w:sz w:val="22"/>
-                <w:szCs w:val="22"/>
               </w:rPr>
               <w:tab/>
             </w:r>
             <w:r>
               <w:rPr>
-                <w:rFonts w:ascii="Calibri" w:hAnsi="Calibri"/>
                 <w:noProof/>
                 <w:webHidden/>
-                <w:sz w:val="22"/>
-                <w:szCs w:val="22"/>
               </w:rPr>
               <w:fldChar w:fldCharType="begin"/>
             </w:r>
             <w:r>
               <w:rPr>
-                <w:rFonts w:ascii="Calibri" w:hAnsi="Calibri"/>
                 <w:noProof/>
                 <w:webHidden/>
-                <w:sz w:val="22"/>
-                <w:szCs w:val="22"/>
-              </w:rPr>
-              <w:instrText xml:space="preserve"> PAGEREF _Toc136202382 \h </w:instrText>
-            </w:r>
-            <w:r>
-              <w:rPr>
-                <w:rFonts w:ascii="Calibri" w:hAnsi="Calibri"/>
+              </w:rPr>
+              <w:instrText xml:space="preserve"> PAGEREF _Toc136701223 \h </w:instrText>
+            </w:r>
+            <w:r>
+              <w:rPr>
                 <w:noProof/>
                 <w:webHidden/>
-                <w:sz w:val="22"/>
-                <w:szCs w:val="22"/>
-              </w:rPr>
-            </w:r>
-            <w:r>
-              <w:rPr>
-                <w:rFonts w:ascii="Calibri" w:hAnsi="Calibri"/>
+              </w:rPr>
+            </w:r>
+            <w:r>
+              <w:rPr>
                 <w:noProof/>
                 <w:webHidden/>
-                <w:sz w:val="22"/>
-                <w:szCs w:val="22"/>
               </w:rPr>
               <w:fldChar w:fldCharType="separate"/>
             </w:r>
             <w:r>
               <w:rPr>
-                <w:rFonts w:ascii="Calibri" w:hAnsi="Calibri"/>
                 <w:noProof/>
                 <w:webHidden/>
-                <w:sz w:val="22"/>
-                <w:szCs w:val="22"/>
               </w:rPr>
               <w:t>5</w:t>
             </w:r>
             <w:r>
               <w:rPr>
-                <w:rFonts w:ascii="Calibri" w:hAnsi="Calibri"/>
                 <w:noProof/>
                 <w:webHidden/>
-                <w:sz w:val="22"/>
-                <w:szCs w:val="22"/>
               </w:rPr>
               <w:fldChar w:fldCharType="end"/>
             </w:r>
@@ -1404,91 +1251,491 @@
             <w:tabs>
               <w:tab w:val="right" w:leader="dot" w:pos="8494"/>
             </w:tabs>
-            <w:spacing w:line="240" w:lineRule="auto"/>
             <w:rPr>
-              <w:rFonts w:ascii="Calibri" w:hAnsi="Calibri"/>
               <w:noProof/>
               <w:sz w:val="22"/>
               <w:szCs w:val="22"/>
             </w:rPr>
           </w:pPr>
-          <w:hyperlink w:anchor="_Toc136202383" w:history="1">
+          <w:hyperlink w:anchor="_Toc136701224" w:history="1">
+            <w:r>
+              <w:rPr>
+                <w:rStyle w:val="Hyperlink"/>
+                <w:noProof/>
+              </w:rPr>
+              <w:t>Roles/Responsibilities</w:t>
+            </w:r>
+            <w:r>
+              <w:rPr>
+                <w:noProof/>
+                <w:webHidden/>
+              </w:rPr>
+              <w:tab/>
+            </w:r>
+            <w:r>
+              <w:rPr>
+                <w:noProof/>
+                <w:webHidden/>
+              </w:rPr>
+              <w:fldChar w:fldCharType="begin"/>
+            </w:r>
+            <w:r>
+              <w:rPr>
+                <w:noProof/>
+                <w:webHidden/>
+              </w:rPr>
+              <w:instrText xml:space="preserve"> PAGEREF _Toc136701224 \h </w:instrText>
+            </w:r>
+            <w:r>
+              <w:rPr>
+                <w:noProof/>
+                <w:webHidden/>
+              </w:rPr>
+            </w:r>
+            <w:r>
+              <w:rPr>
+                <w:noProof/>
+                <w:webHidden/>
+              </w:rPr>
+              <w:fldChar w:fldCharType="separate"/>
+            </w:r>
+            <w:r>
+              <w:rPr>
+                <w:noProof/>
+                <w:webHidden/>
+              </w:rPr>
+              <w:t>5</w:t>
+            </w:r>
+            <w:r>
+              <w:rPr>
+                <w:noProof/>
+                <w:webHidden/>
+              </w:rPr>
+              <w:fldChar w:fldCharType="end"/>
+            </w:r>
+          </w:hyperlink>
+        </w:p>
+        <w:p>
+          <w:pPr>
+            <w:pStyle w:val="TOC1"/>
+            <w:tabs>
+              <w:tab w:val="right" w:leader="dot" w:pos="8494"/>
+            </w:tabs>
+            <w:rPr>
+              <w:noProof/>
+              <w:sz w:val="22"/>
+              <w:szCs w:val="22"/>
+            </w:rPr>
+          </w:pPr>
+          <w:hyperlink w:anchor="_Toc136701225" w:history="1">
             <w:r>
               <w:rPr>
                 <w:rStyle w:val="Hyperlink"/>
                 <w:rFonts w:ascii="Calibri" w:hAnsi="Calibri"/>
                 <w:noProof/>
-                <w:sz w:val="22"/>
-                <w:szCs w:val="22"/>
-              </w:rPr>
-              <w:t>Roles and Responsibilities</w:t>
-            </w:r>
-            <w:r>
-              <w:rPr>
-                <w:rFonts w:ascii="Calibri" w:hAnsi="Calibri"/>
+              </w:rPr>
+              <w:t>Test Schedule</w:t>
+            </w:r>
+            <w:r>
+              <w:rPr>
                 <w:noProof/>
                 <w:webHidden/>
-                <w:sz w:val="22"/>
-                <w:szCs w:val="22"/>
               </w:rPr>
               <w:tab/>
             </w:r>
             <w:r>
               <w:rPr>
-                <w:rFonts w:ascii="Calibri" w:hAnsi="Calibri"/>
                 <w:noProof/>
                 <w:webHidden/>
-                <w:sz w:val="22"/>
-                <w:szCs w:val="22"/>
               </w:rPr>
               <w:fldChar w:fldCharType="begin"/>
             </w:r>
             <w:r>
               <w:rPr>
-                <w:rFonts w:ascii="Calibri" w:hAnsi="Calibri"/>
                 <w:noProof/>
                 <w:webHidden/>
-                <w:sz w:val="22"/>
-                <w:szCs w:val="22"/>
-              </w:rPr>
-              <w:instrText xml:space="preserve"> PAGEREF _Toc136202383 \h </w:instrText>
-            </w:r>
-            <w:r>
-              <w:rPr>
-                <w:rFonts w:ascii="Calibri" w:hAnsi="Calibri"/>
+              </w:rPr>
+              <w:instrText xml:space="preserve"> PAGEREF _Toc136701225 \h </w:instrText>
+            </w:r>
+            <w:r>
+              <w:rPr>
                 <w:noProof/>
                 <w:webHidden/>
-                <w:sz w:val="22"/>
-                <w:szCs w:val="22"/>
-              </w:rPr>
-            </w:r>
-            <w:r>
-              <w:rPr>
-                <w:rFonts w:ascii="Calibri" w:hAnsi="Calibri"/>
+              </w:rPr>
+            </w:r>
+            <w:r>
+              <w:rPr>
                 <w:noProof/>
                 <w:webHidden/>
-                <w:sz w:val="22"/>
-                <w:szCs w:val="22"/>
               </w:rPr>
               <w:fldChar w:fldCharType="separate"/>
             </w:r>
             <w:r>
               <w:rPr>
-                <w:rFonts w:ascii="Calibri" w:hAnsi="Calibri"/>
                 <w:noProof/>
                 <w:webHidden/>
-                <w:sz w:val="22"/>
-                <w:szCs w:val="22"/>
-              </w:rPr>
-              <w:t>5</w:t>
-            </w:r>
-            <w:r>
-              <w:rPr>
-                <w:rFonts w:ascii="Calibri" w:hAnsi="Calibri"/>
+              </w:rPr>
+              <w:t>6</w:t>
+            </w:r>
+            <w:r>
+              <w:rPr>
                 <w:noProof/>
                 <w:webHidden/>
-                <w:sz w:val="22"/>
-                <w:szCs w:val="22"/>
+              </w:rPr>
+              <w:fldChar w:fldCharType="end"/>
+            </w:r>
+          </w:hyperlink>
+        </w:p>
+        <w:p>
+          <w:pPr>
+            <w:pStyle w:val="TOC1"/>
+            <w:tabs>
+              <w:tab w:val="right" w:leader="dot" w:pos="8494"/>
+            </w:tabs>
+            <w:rPr>
+              <w:noProof/>
+              <w:sz w:val="22"/>
+              <w:szCs w:val="22"/>
+            </w:rPr>
+          </w:pPr>
+          <w:hyperlink w:anchor="_Toc136701226" w:history="1">
+            <w:r>
+              <w:rPr>
+                <w:rStyle w:val="Hyperlink"/>
+                <w:rFonts w:ascii="Calibri" w:hAnsi="Calibri" w:cs="Calibri"/>
+                <w:noProof/>
+              </w:rPr>
+              <w:t>Test Deliverables</w:t>
+            </w:r>
+            <w:r>
+              <w:rPr>
+                <w:noProof/>
+                <w:webHidden/>
+              </w:rPr>
+              <w:tab/>
+            </w:r>
+            <w:r>
+              <w:rPr>
+                <w:noProof/>
+                <w:webHidden/>
+              </w:rPr>
+              <w:fldChar w:fldCharType="begin"/>
+            </w:r>
+            <w:r>
+              <w:rPr>
+                <w:noProof/>
+                <w:webHidden/>
+              </w:rPr>
+              <w:instrText xml:space="preserve"> PAGEREF _Toc136701226 \h </w:instrText>
+            </w:r>
+            <w:r>
+              <w:rPr>
+                <w:noProof/>
+                <w:webHidden/>
+              </w:rPr>
+            </w:r>
+            <w:r>
+              <w:rPr>
+                <w:noProof/>
+                <w:webHidden/>
+              </w:rPr>
+              <w:fldChar w:fldCharType="separate"/>
+            </w:r>
+            <w:r>
+              <w:rPr>
+                <w:noProof/>
+                <w:webHidden/>
+              </w:rPr>
+              <w:t>6</w:t>
+            </w:r>
+            <w:r>
+              <w:rPr>
+                <w:noProof/>
+                <w:webHidden/>
+              </w:rPr>
+              <w:fldChar w:fldCharType="end"/>
+            </w:r>
+          </w:hyperlink>
+        </w:p>
+        <w:p>
+          <w:pPr>
+            <w:pStyle w:val="TOC1"/>
+            <w:tabs>
+              <w:tab w:val="right" w:leader="dot" w:pos="8494"/>
+            </w:tabs>
+            <w:rPr>
+              <w:noProof/>
+              <w:sz w:val="22"/>
+              <w:szCs w:val="22"/>
+            </w:rPr>
+          </w:pPr>
+          <w:hyperlink w:anchor="_Toc136701227" w:history="1">
+            <w:r>
+              <w:rPr>
+                <w:rStyle w:val="Hyperlink"/>
+                <w:rFonts w:ascii="Calibri" w:hAnsi="Calibri" w:cs="Calibri"/>
+                <w:noProof/>
+              </w:rPr>
+              <w:t>Entry &amp; Exit Criteria</w:t>
+            </w:r>
+            <w:r>
+              <w:rPr>
+                <w:noProof/>
+                <w:webHidden/>
+              </w:rPr>
+              <w:tab/>
+            </w:r>
+            <w:r>
+              <w:rPr>
+                <w:noProof/>
+                <w:webHidden/>
+              </w:rPr>
+              <w:fldChar w:fldCharType="begin"/>
+            </w:r>
+            <w:r>
+              <w:rPr>
+                <w:noProof/>
+                <w:webHidden/>
+              </w:rPr>
+              <w:instrText xml:space="preserve"> PAGEREF _Toc136701227 \h </w:instrText>
+            </w:r>
+            <w:r>
+              <w:rPr>
+                <w:noProof/>
+                <w:webHidden/>
+              </w:rPr>
+            </w:r>
+            <w:r>
+              <w:rPr>
+                <w:noProof/>
+                <w:webHidden/>
+              </w:rPr>
+              <w:fldChar w:fldCharType="separate"/>
+            </w:r>
+            <w:r>
+              <w:rPr>
+                <w:noProof/>
+                <w:webHidden/>
+              </w:rPr>
+              <w:t>7</w:t>
+            </w:r>
+            <w:r>
+              <w:rPr>
+                <w:noProof/>
+                <w:webHidden/>
+              </w:rPr>
+              <w:fldChar w:fldCharType="end"/>
+            </w:r>
+          </w:hyperlink>
+        </w:p>
+        <w:p>
+          <w:pPr>
+            <w:pStyle w:val="TOC1"/>
+            <w:tabs>
+              <w:tab w:val="right" w:leader="dot" w:pos="8494"/>
+            </w:tabs>
+            <w:rPr>
+              <w:noProof/>
+              <w:sz w:val="22"/>
+              <w:szCs w:val="22"/>
+            </w:rPr>
+          </w:pPr>
+          <w:hyperlink w:anchor="_Toc136701228" w:history="1">
+            <w:r>
+              <w:rPr>
+                <w:rStyle w:val="Hyperlink"/>
+                <w:rFonts w:ascii="Calibri" w:hAnsi="Calibri" w:cs="Calibri"/>
+                <w:noProof/>
+              </w:rPr>
+              <w:t>Suspension and Resumption Criteria</w:t>
+            </w:r>
+            <w:r>
+              <w:rPr>
+                <w:noProof/>
+                <w:webHidden/>
+              </w:rPr>
+              <w:tab/>
+            </w:r>
+            <w:r>
+              <w:rPr>
+                <w:noProof/>
+                <w:webHidden/>
+              </w:rPr>
+              <w:fldChar w:fldCharType="begin"/>
+            </w:r>
+            <w:r>
+              <w:rPr>
+                <w:noProof/>
+                <w:webHidden/>
+              </w:rPr>
+              <w:instrText xml:space="preserve"> PAGEREF _Toc136701228 \h </w:instrText>
+            </w:r>
+            <w:r>
+              <w:rPr>
+                <w:noProof/>
+                <w:webHidden/>
+              </w:rPr>
+            </w:r>
+            <w:r>
+              <w:rPr>
+                <w:noProof/>
+                <w:webHidden/>
+              </w:rPr>
+              <w:fldChar w:fldCharType="separate"/>
+            </w:r>
+            <w:r>
+              <w:rPr>
+                <w:noProof/>
+                <w:webHidden/>
+              </w:rPr>
+              <w:t>8</w:t>
+            </w:r>
+            <w:r>
+              <w:rPr>
+                <w:noProof/>
+                <w:webHidden/>
+              </w:rPr>
+              <w:fldChar w:fldCharType="end"/>
+            </w:r>
+          </w:hyperlink>
+        </w:p>
+        <w:p>
+          <w:pPr>
+            <w:pStyle w:val="TOC1"/>
+            <w:tabs>
+              <w:tab w:val="right" w:leader="dot" w:pos="8494"/>
+            </w:tabs>
+            <w:rPr>
+              <w:noProof/>
+              <w:sz w:val="22"/>
+              <w:szCs w:val="22"/>
+            </w:rPr>
+          </w:pPr>
+          <w:hyperlink w:anchor="_Toc136701229" w:history="1">
+            <w:r>
+              <w:rPr>
+                <w:rStyle w:val="Hyperlink"/>
+                <w:rFonts w:ascii="Calibri" w:hAnsi="Calibri" w:cs="Calibri"/>
+                <w:noProof/>
+              </w:rPr>
+              <w:t>Tools</w:t>
+            </w:r>
+            <w:r>
+              <w:rPr>
+                <w:noProof/>
+                <w:webHidden/>
+              </w:rPr>
+              <w:tab/>
+            </w:r>
+            <w:r>
+              <w:rPr>
+                <w:noProof/>
+                <w:webHidden/>
+              </w:rPr>
+              <w:fldChar w:fldCharType="begin"/>
+            </w:r>
+            <w:r>
+              <w:rPr>
+                <w:noProof/>
+                <w:webHidden/>
+              </w:rPr>
+              <w:instrText xml:space="preserve"> PAGEREF _Toc136701229 \h </w:instrText>
+            </w:r>
+            <w:r>
+              <w:rPr>
+                <w:noProof/>
+                <w:webHidden/>
+              </w:rPr>
+            </w:r>
+            <w:r>
+              <w:rPr>
+                <w:noProof/>
+                <w:webHidden/>
+              </w:rPr>
+              <w:fldChar w:fldCharType="separate"/>
+            </w:r>
+            <w:r>
+              <w:rPr>
+                <w:noProof/>
+                <w:webHidden/>
+              </w:rPr>
+              <w:t>8</w:t>
+            </w:r>
+            <w:r>
+              <w:rPr>
+                <w:noProof/>
+                <w:webHidden/>
+              </w:rPr>
+              <w:fldChar w:fldCharType="end"/>
+            </w:r>
+          </w:hyperlink>
+        </w:p>
+        <w:p>
+          <w:pPr>
+            <w:pStyle w:val="TOC1"/>
+            <w:tabs>
+              <w:tab w:val="right" w:leader="dot" w:pos="8494"/>
+            </w:tabs>
+            <w:rPr>
+              <w:noProof/>
+              <w:sz w:val="22"/>
+              <w:szCs w:val="22"/>
+            </w:rPr>
+          </w:pPr>
+          <w:hyperlink w:anchor="_Toc136701230" w:history="1">
+            <w:r>
+              <w:rPr>
+                <w:rStyle w:val="Hyperlink"/>
+                <w:rFonts w:ascii="Calibri" w:hAnsi="Calibri" w:cs="Calibri"/>
+                <w:noProof/>
+              </w:rPr>
+              <w:t>Approvals</w:t>
+            </w:r>
+            <w:r>
+              <w:rPr>
+                <w:noProof/>
+                <w:webHidden/>
+              </w:rPr>
+              <w:tab/>
+            </w:r>
+            <w:r>
+              <w:rPr>
+                <w:noProof/>
+                <w:webHidden/>
+              </w:rPr>
+              <w:fldChar w:fldCharType="begin"/>
+            </w:r>
+            <w:r>
+              <w:rPr>
+                <w:noProof/>
+                <w:webHidden/>
+              </w:rPr>
+              <w:instrText xml:space="preserve"> PAGEREF _Toc136701230 \h </w:instrText>
+            </w:r>
+            <w:r>
+              <w:rPr>
+                <w:noProof/>
+                <w:webHidden/>
+              </w:rPr>
+            </w:r>
+            <w:r>
+              <w:rPr>
+                <w:noProof/>
+                <w:webHidden/>
+              </w:rPr>
+              <w:fldChar w:fldCharType="separate"/>
+            </w:r>
+            <w:r>
+              <w:rPr>
+                <w:noProof/>
+                <w:webHidden/>
+              </w:rPr>
+              <w:t>8</w:t>
+            </w:r>
+            <w:r>
+              <w:rPr>
+                <w:noProof/>
+                <w:webHidden/>
               </w:rPr>
               <w:fldChar w:fldCharType="end"/>
             </w:r>
@@ -1543,7 +1790,7 @@
           <w:rFonts w:ascii="Calibri" w:hAnsi="Calibri" w:cs="Calibri"/>
         </w:rPr>
       </w:pPr>
-      <w:bookmarkStart w:id="0" w:name="_Toc136202376"/>
+      <w:bookmarkStart w:id="0" w:name="_Toc136701217"/>
       <w:r>
         <w:rPr>
           <w:rFonts w:ascii="Calibri" w:hAnsi="Calibri" w:cs="Calibri"/>
@@ -1650,7 +1897,7 @@
           <w:rFonts w:ascii="Calibri" w:hAnsi="Calibri" w:cs="Calibri"/>
         </w:rPr>
       </w:pPr>
-      <w:bookmarkStart w:id="1" w:name="_Toc136202377"/>
+      <w:bookmarkStart w:id="1" w:name="_Toc136701218"/>
       <w:r>
         <w:rPr>
           <w:rFonts w:ascii="Calibri" w:hAnsi="Calibri" w:cs="Calibri"/>
@@ -1693,7 +1940,7 @@
           <w:rFonts w:ascii="Calibri" w:hAnsi="Calibri" w:cs="Calibri"/>
         </w:rPr>
       </w:pPr>
-      <w:bookmarkStart w:id="2" w:name="_Toc136202378"/>
+      <w:bookmarkStart w:id="2" w:name="_Toc136701219"/>
       <w:r>
         <w:rPr>
           <w:rFonts w:ascii="Calibri" w:hAnsi="Calibri" w:cs="Calibri"/>
@@ -1906,7 +2153,23 @@
           <w:sz w:val="22"/>
           <w:szCs w:val="22"/>
         </w:rPr>
-        <w:t>Product display Page</w:t>
+        <w:t xml:space="preserve">Product </w:t>
+      </w:r>
+      <w:r>
+        <w:rPr>
+          <w:rFonts w:ascii="Calibri" w:hAnsi="Calibri" w:cs="Calibri"/>
+          <w:sz w:val="22"/>
+          <w:szCs w:val="22"/>
+        </w:rPr>
+        <w:t>D</w:t>
+      </w:r>
+      <w:r>
+        <w:rPr>
+          <w:rFonts w:ascii="Calibri" w:hAnsi="Calibri" w:cs="Calibri"/>
+          <w:sz w:val="22"/>
+          <w:szCs w:val="22"/>
+        </w:rPr>
+        <w:t>isplay Page</w:t>
       </w:r>
     </w:p>
     <w:p>
@@ -1952,15 +2215,57 @@
           <w:sz w:val="22"/>
           <w:szCs w:val="22"/>
         </w:rPr>
-        <w:t>My Orders</w:t>
-      </w:r>
+        <w:t>Header &amp; Footer</w:t>
+      </w:r>
+    </w:p>
+    <w:p>
+      <w:pPr>
+        <w:spacing w:line="240" w:lineRule="auto"/>
+        <w:rPr>
+          <w:rFonts w:ascii="Calibri" w:hAnsi="Calibri" w:cs="Calibri"/>
+          <w:sz w:val="22"/>
+          <w:szCs w:val="22"/>
+        </w:rPr>
+      </w:pPr>
+      <w:r>
+        <w:rPr>
+          <w:rFonts w:ascii="Calibri" w:hAnsi="Calibri" w:cs="Calibri"/>
+          <w:sz w:val="22"/>
+          <w:szCs w:val="22"/>
+        </w:rPr>
+        <w:t>From my understanding I believe these features represent the core of the application and should be tested.</w:t>
+      </w:r>
+    </w:p>
+    <w:p>
+      <w:pPr>
+        <w:spacing w:line="240" w:lineRule="auto"/>
+        <w:rPr>
+          <w:rFonts w:ascii="Calibri" w:hAnsi="Calibri" w:cs="Calibri"/>
+        </w:rPr>
+      </w:pPr>
+    </w:p>
+    <w:p>
+      <w:pPr>
+        <w:pStyle w:val="Heading2"/>
+        <w:rPr>
+          <w:rFonts w:ascii="Calibri" w:hAnsi="Calibri" w:cs="Calibri"/>
+        </w:rPr>
+      </w:pPr>
+      <w:bookmarkStart w:id="3" w:name="_Toc136701220"/>
+      <w:r>
+        <w:rPr>
+          <w:rFonts w:ascii="Calibri" w:hAnsi="Calibri" w:cs="Calibri"/>
+        </w:rPr>
+        <w:t>Exclusions</w:t>
+      </w:r>
+      <w:bookmarkEnd w:id="3"/>
     </w:p>
     <w:p>
       <w:pPr>
         <w:pStyle w:val="ListParagraph"/>
         <w:numPr>
           <w:ilvl w:val="0"/>
-          <w:numId w:val="1"/>
+          <w:numId w:val="18"/>
         </w:numPr>
         <w:spacing w:line="240" w:lineRule="auto"/>
         <w:rPr>
@@ -1975,7 +2280,7 @@
           <w:sz w:val="22"/>
           <w:szCs w:val="22"/>
         </w:rPr>
-        <w:t>Header &amp; Footer</w:t>
+        <w:t>My Orders</w:t>
       </w:r>
     </w:p>
     <w:p>
@@ -1983,7 +2288,7 @@
         <w:pStyle w:val="ListParagraph"/>
         <w:numPr>
           <w:ilvl w:val="0"/>
-          <w:numId w:val="1"/>
+          <w:numId w:val="18"/>
         </w:numPr>
         <w:spacing w:line="240" w:lineRule="auto"/>
         <w:rPr>
@@ -2006,7 +2311,7 @@
         <w:pStyle w:val="ListParagraph"/>
         <w:numPr>
           <w:ilvl w:val="0"/>
-          <w:numId w:val="1"/>
+          <w:numId w:val="18"/>
         </w:numPr>
         <w:spacing w:line="240" w:lineRule="auto"/>
         <w:rPr>
@@ -2029,7 +2334,7 @@
         <w:pStyle w:val="ListParagraph"/>
         <w:numPr>
           <w:ilvl w:val="0"/>
-          <w:numId w:val="1"/>
+          <w:numId w:val="18"/>
         </w:numPr>
         <w:spacing w:line="240" w:lineRule="auto"/>
         <w:rPr>
@@ -2062,7 +2367,39 @@
           <w:sz w:val="22"/>
           <w:szCs w:val="22"/>
         </w:rPr>
-        <w:t>From my understanding I believe these features represent the core of the application and should be tested.</w:t>
+        <w:t xml:space="preserve">Due to time constraints and a team size of </w:t>
+      </w:r>
+      <w:r>
+        <w:rPr>
+          <w:rFonts w:ascii="Calibri" w:hAnsi="Calibri" w:cs="Calibri"/>
+          <w:sz w:val="22"/>
+          <w:szCs w:val="22"/>
+        </w:rPr>
+        <w:t>1</w:t>
+      </w:r>
+      <w:r>
+        <w:rPr>
+          <w:rFonts w:ascii="Calibri" w:hAnsi="Calibri" w:cs="Calibri"/>
+          <w:sz w:val="22"/>
+          <w:szCs w:val="22"/>
+        </w:rPr>
+        <w:t xml:space="preserve">, all features </w:t>
+      </w:r>
+      <w:r>
+        <w:rPr>
+          <w:rFonts w:ascii="Calibri" w:hAnsi="Calibri" w:cs="Calibri"/>
+          <w:sz w:val="22"/>
+          <w:szCs w:val="22"/>
+        </w:rPr>
+        <w:t xml:space="preserve">above as well as ones </w:t>
+      </w:r>
+      <w:r>
+        <w:rPr>
+          <w:rFonts w:ascii="Calibri" w:hAnsi="Calibri" w:cs="Calibri"/>
+          <w:sz w:val="22"/>
+          <w:szCs w:val="22"/>
+        </w:rPr>
+        <w:t>not mentioned in Inclusions will not be tested</w:t>
       </w:r>
     </w:p>
     <w:p>
@@ -2080,65 +2417,7 @@
           <w:rFonts w:ascii="Calibri" w:hAnsi="Calibri" w:cs="Calibri"/>
         </w:rPr>
       </w:pPr>
-      <w:bookmarkStart w:id="3" w:name="_Toc136202379"/>
-      <w:r>
-        <w:rPr>
-          <w:rFonts w:ascii="Calibri" w:hAnsi="Calibri" w:cs="Calibri"/>
-        </w:rPr>
-        <w:t>Exclusions</w:t>
-      </w:r>
-      <w:bookmarkEnd w:id="3"/>
-    </w:p>
-    <w:p>
-      <w:pPr>
-        <w:spacing w:line="240" w:lineRule="auto"/>
-        <w:rPr>
-          <w:rFonts w:ascii="Calibri" w:hAnsi="Calibri" w:cs="Calibri"/>
-          <w:sz w:val="22"/>
-          <w:szCs w:val="22"/>
-        </w:rPr>
-      </w:pPr>
-      <w:r>
-        <w:rPr>
-          <w:rFonts w:ascii="Calibri" w:hAnsi="Calibri" w:cs="Calibri"/>
-          <w:sz w:val="22"/>
-          <w:szCs w:val="22"/>
-        </w:rPr>
-        <w:t xml:space="preserve">Due to time constraints and a team size of </w:t>
-      </w:r>
-      <w:r>
-        <w:rPr>
-          <w:rFonts w:ascii="Calibri" w:hAnsi="Calibri" w:cs="Calibri"/>
-          <w:sz w:val="22"/>
-          <w:szCs w:val="22"/>
-        </w:rPr>
-        <w:t>1</w:t>
-      </w:r>
-      <w:r>
-        <w:rPr>
-          <w:rFonts w:ascii="Calibri" w:hAnsi="Calibri" w:cs="Calibri"/>
-          <w:sz w:val="22"/>
-          <w:szCs w:val="22"/>
-        </w:rPr>
-        <w:t>, all features not mentioned in Inclusions will not be tested</w:t>
-      </w:r>
-    </w:p>
-    <w:p>
-      <w:pPr>
-        <w:spacing w:line="240" w:lineRule="auto"/>
-        <w:rPr>
-          <w:rFonts w:ascii="Calibri" w:hAnsi="Calibri" w:cs="Calibri"/>
-        </w:rPr>
-      </w:pPr>
-    </w:p>
-    <w:p>
-      <w:pPr>
-        <w:pStyle w:val="Heading2"/>
-        <w:rPr>
-          <w:rFonts w:ascii="Calibri" w:hAnsi="Calibri" w:cs="Calibri"/>
-        </w:rPr>
-      </w:pPr>
-      <w:bookmarkStart w:id="4" w:name="_Toc136202380"/>
+      <w:bookmarkStart w:id="4" w:name="_Toc136701221"/>
       <w:r>
         <w:rPr>
           <w:rFonts w:ascii="Calibri" w:hAnsi="Calibri" w:cs="Calibri"/>
@@ -2202,7 +2481,7 @@
           <w:rFonts w:ascii="Calibri" w:hAnsi="Calibri" w:cs="Calibri"/>
         </w:rPr>
       </w:pPr>
-      <w:bookmarkStart w:id="5" w:name="_Toc136202381"/>
+      <w:bookmarkStart w:id="5" w:name="_Toc136701222"/>
       <w:r>
         <w:rPr>
           <w:rFonts w:ascii="Calibri" w:hAnsi="Calibri" w:cs="Calibri"/>
@@ -2901,7 +3180,7 @@
           <w:rFonts w:ascii="Calibri" w:hAnsi="Calibri" w:cs="Calibri"/>
         </w:rPr>
       </w:pPr>
-      <w:bookmarkStart w:id="6" w:name="_Toc136202382"/>
+      <w:bookmarkStart w:id="6" w:name="_Toc136701223"/>
       <w:r>
         <w:rPr>
           <w:rFonts w:ascii="Calibri" w:hAnsi="Calibri" w:cs="Calibri"/>
@@ -3167,7 +3446,7 @@
       <w:pPr>
         <w:pStyle w:val="Heading1"/>
       </w:pPr>
-      <w:bookmarkStart w:id="7" w:name="_Toc136202383"/>
+      <w:bookmarkStart w:id="7" w:name="_Toc136701224"/>
       <w:r>
         <w:t>Roles</w:t>
       </w:r>
@@ -3289,8 +3568,18 @@
                 <w:sz w:val="22"/>
                 <w:szCs w:val="22"/>
               </w:rPr>
-              <w:t>Kamil Khalaileh</w:t>
-            </w:r>
+              <w:t xml:space="preserve">Kamil </w:t>
+            </w:r>
+            <w:proofErr w:type="spellStart"/>
+            <w:r>
+              <w:rPr>
+                <w:rFonts w:ascii="Calibri" w:hAnsi="Calibri"/>
+                <w:sz w:val="22"/>
+                <w:szCs w:val="22"/>
+              </w:rPr>
+              <w:t>Khalaileh</w:t>
+            </w:r>
+            <w:proofErr w:type="spellEnd"/>
           </w:p>
         </w:tc>
         <w:tc>
@@ -3489,6 +3778,7 @@
           <w:rFonts w:ascii="Calibri" w:hAnsi="Calibri"/>
         </w:rPr>
       </w:pPr>
+      <w:bookmarkStart w:id="8" w:name="_Toc136701225"/>
       <w:r>
         <w:rPr>
           <w:rFonts w:ascii="Calibri" w:hAnsi="Calibri"/>
@@ -3496,6 +3786,7 @@
         <w:lastRenderedPageBreak/>
         <w:t>Test Schedule</w:t>
       </w:r>
+      <w:bookmarkEnd w:id="8"/>
     </w:p>
     <w:p>
       <w:pPr>
@@ -3814,12 +4105,14 @@
           <w:rFonts w:ascii="Calibri" w:hAnsi="Calibri" w:cs="Calibri"/>
         </w:rPr>
       </w:pPr>
+      <w:bookmarkStart w:id="9" w:name="_Toc136701226"/>
       <w:r>
         <w:rPr>
           <w:rFonts w:ascii="Calibri" w:hAnsi="Calibri" w:cs="Calibri"/>
         </w:rPr>
         <w:t>Test Deliverables</w:t>
       </w:r>
+      <w:bookmarkEnd w:id="9"/>
     </w:p>
     <w:p>
       <w:pPr>
@@ -4198,7 +4491,25 @@
                 <w:sz w:val="22"/>
                 <w:szCs w:val="22"/>
               </w:rPr>
-              <w:t xml:space="preserve">Summary report ( STR ) – </w:t>
+              <w:t xml:space="preserve">Summary report </w:t>
+            </w:r>
+            <w:proofErr w:type="gramStart"/>
+            <w:r>
+              <w:rPr>
+                <w:rFonts w:ascii="Calibri" w:hAnsi="Calibri" w:cs="Calibri"/>
+                <w:sz w:val="22"/>
+                <w:szCs w:val="22"/>
+              </w:rPr>
+              <w:t>( STR</w:t>
+            </w:r>
+            <w:proofErr w:type="gramEnd"/>
+            <w:r>
+              <w:rPr>
+                <w:rFonts w:ascii="Calibri" w:hAnsi="Calibri" w:cs="Calibri"/>
+                <w:sz w:val="22"/>
+                <w:szCs w:val="22"/>
+              </w:rPr>
+              <w:t xml:space="preserve"> ) – </w:t>
             </w:r>
           </w:p>
           <w:p>
@@ -4297,6 +4608,7 @@
           <w:rFonts w:ascii="Calibri" w:hAnsi="Calibri" w:cs="Calibri"/>
         </w:rPr>
       </w:pPr>
+      <w:bookmarkStart w:id="10" w:name="_Toc136701227"/>
       <w:r>
         <w:rPr>
           <w:rFonts w:ascii="Calibri" w:hAnsi="Calibri" w:cs="Calibri"/>
@@ -4310,6 +4622,7 @@
         </w:rPr>
         <w:t>Criteria</w:t>
       </w:r>
+      <w:bookmarkEnd w:id="10"/>
     </w:p>
     <w:p>
       <w:pPr>
@@ -4984,6 +5297,7 @@
           <w:rFonts w:ascii="Calibri" w:hAnsi="Calibri" w:cs="Calibri"/>
         </w:rPr>
       </w:pPr>
+      <w:bookmarkStart w:id="11" w:name="_Toc136701228"/>
       <w:r>
         <w:rPr>
           <w:rFonts w:ascii="Calibri" w:hAnsi="Calibri" w:cs="Calibri"/>
@@ -4991,6 +5305,7 @@
         <w:lastRenderedPageBreak/>
         <w:t>Suspension and Resumption Criteria</w:t>
       </w:r>
+      <w:bookmarkEnd w:id="11"/>
     </w:p>
     <w:p>
       <w:pPr>
@@ -5035,12 +5350,14 @@
           <w:rFonts w:ascii="Calibri" w:hAnsi="Calibri" w:cs="Calibri"/>
         </w:rPr>
       </w:pPr>
+      <w:bookmarkStart w:id="12" w:name="_Toc136701229"/>
       <w:r>
         <w:rPr>
           <w:rFonts w:ascii="Calibri" w:hAnsi="Calibri" w:cs="Calibri"/>
         </w:rPr>
         <w:t>Tools</w:t>
       </w:r>
+      <w:bookmarkEnd w:id="12"/>
     </w:p>
     <w:p>
       <w:pPr>
@@ -5120,13 +5437,23 @@
           <w:szCs w:val="22"/>
         </w:rPr>
       </w:pPr>
-      <w:r>
-        <w:rPr>
-          <w:rFonts w:ascii="Calibri" w:hAnsi="Calibri" w:cs="Calibri"/>
-          <w:sz w:val="22"/>
-          <w:szCs w:val="22"/>
-        </w:rPr>
-        <w:t>LightShot Screenshot Tool</w:t>
+      <w:proofErr w:type="spellStart"/>
+      <w:r>
+        <w:rPr>
+          <w:rFonts w:ascii="Calibri" w:hAnsi="Calibri" w:cs="Calibri"/>
+          <w:sz w:val="22"/>
+          <w:szCs w:val="22"/>
+        </w:rPr>
+        <w:t>LightShot</w:t>
+      </w:r>
+      <w:proofErr w:type="spellEnd"/>
+      <w:r>
+        <w:rPr>
+          <w:rFonts w:ascii="Calibri" w:hAnsi="Calibri" w:cs="Calibri"/>
+          <w:sz w:val="22"/>
+          <w:szCs w:val="22"/>
+        </w:rPr>
+        <w:t xml:space="preserve"> Screenshot Tool</w:t>
       </w:r>
     </w:p>
     <w:p>
@@ -5143,13 +5470,23 @@
           <w:szCs w:val="22"/>
         </w:rPr>
       </w:pPr>
-      <w:r>
-        <w:rPr>
-          <w:rFonts w:ascii="Calibri" w:hAnsi="Calibri" w:cs="Calibri"/>
-          <w:sz w:val="22"/>
-          <w:szCs w:val="22"/>
-        </w:rPr>
-        <w:t>BandiCam Screen Recorder</w:t>
+      <w:proofErr w:type="spellStart"/>
+      <w:r>
+        <w:rPr>
+          <w:rFonts w:ascii="Calibri" w:hAnsi="Calibri" w:cs="Calibri"/>
+          <w:sz w:val="22"/>
+          <w:szCs w:val="22"/>
+        </w:rPr>
+        <w:t>BandiCam</w:t>
+      </w:r>
+      <w:proofErr w:type="spellEnd"/>
+      <w:r>
+        <w:rPr>
+          <w:rFonts w:ascii="Calibri" w:hAnsi="Calibri" w:cs="Calibri"/>
+          <w:sz w:val="22"/>
+          <w:szCs w:val="22"/>
+        </w:rPr>
+        <w:t xml:space="preserve"> Screen Recorder</w:t>
       </w:r>
     </w:p>
     <w:p>
@@ -5182,12 +5519,14 @@
           <w:rFonts w:ascii="Calibri" w:hAnsi="Calibri" w:cs="Calibri"/>
         </w:rPr>
       </w:pPr>
+      <w:bookmarkStart w:id="13" w:name="_Toc136701230"/>
       <w:r>
         <w:rPr>
           <w:rFonts w:ascii="Calibri" w:hAnsi="Calibri" w:cs="Calibri"/>
         </w:rPr>
         <w:t>Approvals</w:t>
       </w:r>
+      <w:bookmarkEnd w:id="13"/>
     </w:p>
     <w:p>
       <w:pPr>
@@ -5346,7 +5685,7 @@
         <v:path o:extrusionok="f" gradientshapeok="t" o:connecttype="rect"/>
         <o:lock v:ext="edit" aspectratio="t"/>
       </v:shapetype>
-      <v:shape id="_x0000_i1090" type="#_x0000_t75" style="width:11.25pt;height:11.25pt" o:bullet="t">
+      <v:shape id="_x0000_i1053" type="#_x0000_t75" style="width:11.25pt;height:11.25pt" o:bullet="t">
         <v:imagedata r:id="rId1" o:title="mso7A21"/>
       </v:shape>
     </w:pict>
@@ -6256,6 +6595,119 @@
     </w:lvl>
   </w:abstractNum>
   <w:abstractNum w:abstractNumId="8" w15:restartNumberingAfterBreak="0">
+    <w:nsid w:val="407636BA"/>
+    <w:multiLevelType w:val="hybridMultilevel"/>
+    <w:tmpl w:val="6FAA67D6"/>
+    <w:lvl w:ilvl="0" w:tplc="08090001">
+      <w:start w:val="1"/>
+      <w:numFmt w:val="bullet"/>
+      <w:lvlText w:val=""/>
+      <w:lvlJc w:val="left"/>
+      <w:pPr>
+        <w:ind w:left="720" w:hanging="360"/>
+      </w:pPr>
+      <w:rPr>
+        <w:rFonts w:ascii="Symbol" w:hAnsi="Symbol" w:hint="default"/>
+      </w:rPr>
+    </w:lvl>
+    <w:lvl w:ilvl="1" w:tplc="08090003" w:tentative="1">
+      <w:start w:val="1"/>
+      <w:numFmt w:val="bullet"/>
+      <w:lvlText w:val="o"/>
+      <w:lvlJc w:val="left"/>
+      <w:pPr>
+        <w:ind w:left="1440" w:hanging="360"/>
+      </w:pPr>
+      <w:rPr>
+        <w:rFonts w:ascii="Courier New" w:hAnsi="Courier New" w:cs="Courier New" w:hint="default"/>
+      </w:rPr>
+    </w:lvl>
+    <w:lvl w:ilvl="2" w:tplc="08090005" w:tentative="1">
+      <w:start w:val="1"/>
+      <w:numFmt w:val="bullet"/>
+      <w:lvlText w:val=""/>
+      <w:lvlJc w:val="left"/>
+      <w:pPr>
+        <w:ind w:left="2160" w:hanging="360"/>
+      </w:pPr>
+      <w:rPr>
+        <w:rFonts w:ascii="Wingdings" w:hAnsi="Wingdings" w:hint="default"/>
+      </w:rPr>
+    </w:lvl>
+    <w:lvl w:ilvl="3" w:tplc="08090001" w:tentative="1">
+      <w:start w:val="1"/>
+      <w:numFmt w:val="bullet"/>
+      <w:lvlText w:val=""/>
+      <w:lvlJc w:val="left"/>
+      <w:pPr>
+        <w:ind w:left="2880" w:hanging="360"/>
+      </w:pPr>
+      <w:rPr>
+        <w:rFonts w:ascii="Symbol" w:hAnsi="Symbol" w:hint="default"/>
+      </w:rPr>
+    </w:lvl>
+    <w:lvl w:ilvl="4" w:tplc="08090003" w:tentative="1">
+      <w:start w:val="1"/>
+      <w:numFmt w:val="bullet"/>
+      <w:lvlText w:val="o"/>
+      <w:lvlJc w:val="left"/>
+      <w:pPr>
+        <w:ind w:left="3600" w:hanging="360"/>
+      </w:pPr>
+      <w:rPr>
+        <w:rFonts w:ascii="Courier New" w:hAnsi="Courier New" w:cs="Courier New" w:hint="default"/>
+      </w:rPr>
+    </w:lvl>
+    <w:lvl w:ilvl="5" w:tplc="08090005" w:tentative="1">
+      <w:start w:val="1"/>
+      <w:numFmt w:val="bullet"/>
+      <w:lvlText w:val=""/>
+      <w:lvlJc w:val="left"/>
+      <w:pPr>
+        <w:ind w:left="4320" w:hanging="360"/>
+      </w:pPr>
+      <w:rPr>
+        <w:rFonts w:ascii="Wingdings" w:hAnsi="Wingdings" w:hint="default"/>
+      </w:rPr>
+    </w:lvl>
+    <w:lvl w:ilvl="6" w:tplc="08090001" w:tentative="1">
+      <w:start w:val="1"/>
+      <w:numFmt w:val="bullet"/>
+      <w:lvlText w:val=""/>
+      <w:lvlJc w:val="left"/>
+      <w:pPr>
+        <w:ind w:left="5040" w:hanging="360"/>
+      </w:pPr>
+      <w:rPr>
+        <w:rFonts w:ascii="Symbol" w:hAnsi="Symbol" w:hint="default"/>
+      </w:rPr>
+    </w:lvl>
+    <w:lvl w:ilvl="7" w:tplc="08090003" w:tentative="1">
+      <w:start w:val="1"/>
+      <w:numFmt w:val="bullet"/>
+      <w:lvlText w:val="o"/>
+      <w:lvlJc w:val="left"/>
+      <w:pPr>
+        <w:ind w:left="5760" w:hanging="360"/>
+      </w:pPr>
+      <w:rPr>
+        <w:rFonts w:ascii="Courier New" w:hAnsi="Courier New" w:cs="Courier New" w:hint="default"/>
+      </w:rPr>
+    </w:lvl>
+    <w:lvl w:ilvl="8" w:tplc="08090005" w:tentative="1">
+      <w:start w:val="1"/>
+      <w:numFmt w:val="bullet"/>
+      <w:lvlText w:val=""/>
+      <w:lvlJc w:val="left"/>
+      <w:pPr>
+        <w:ind w:left="6480" w:hanging="360"/>
+      </w:pPr>
+      <w:rPr>
+        <w:rFonts w:ascii="Wingdings" w:hAnsi="Wingdings" w:hint="default"/>
+      </w:rPr>
+    </w:lvl>
+  </w:abstractNum>
+  <w:abstractNum w:abstractNumId="9" w15:restartNumberingAfterBreak="0">
     <w:nsid w:val="49CA7BB1"/>
     <w:multiLevelType w:val="hybridMultilevel"/>
     <w:tmpl w:val="FFC6E524"/>
@@ -6368,7 +6820,7 @@
       </w:rPr>
     </w:lvl>
   </w:abstractNum>
-  <w:abstractNum w:abstractNumId="9" w15:restartNumberingAfterBreak="0">
+  <w:abstractNum w:abstractNumId="10" w15:restartNumberingAfterBreak="0">
     <w:nsid w:val="4BE315E4"/>
     <w:multiLevelType w:val="hybridMultilevel"/>
     <w:tmpl w:val="3426E278"/>
@@ -6481,7 +6933,7 @@
       </w:rPr>
     </w:lvl>
   </w:abstractNum>
-  <w:abstractNum w:abstractNumId="10" w15:restartNumberingAfterBreak="0">
+  <w:abstractNum w:abstractNumId="11" w15:restartNumberingAfterBreak="0">
     <w:nsid w:val="518522A1"/>
     <w:multiLevelType w:val="hybridMultilevel"/>
     <w:tmpl w:val="701C4300"/>
@@ -6594,7 +7046,7 @@
       </w:rPr>
     </w:lvl>
   </w:abstractNum>
-  <w:abstractNum w:abstractNumId="11" w15:restartNumberingAfterBreak="0">
+  <w:abstractNum w:abstractNumId="12" w15:restartNumberingAfterBreak="0">
     <w:nsid w:val="5DE15433"/>
     <w:multiLevelType w:val="hybridMultilevel"/>
     <w:tmpl w:val="DE340938"/>
@@ -6707,7 +7159,7 @@
       </w:rPr>
     </w:lvl>
   </w:abstractNum>
-  <w:abstractNum w:abstractNumId="12" w15:restartNumberingAfterBreak="0">
+  <w:abstractNum w:abstractNumId="13" w15:restartNumberingAfterBreak="0">
     <w:nsid w:val="5F31157C"/>
     <w:multiLevelType w:val="hybridMultilevel"/>
     <w:tmpl w:val="BBBE0216"/>
@@ -6820,7 +7272,7 @@
       </w:rPr>
     </w:lvl>
   </w:abstractNum>
-  <w:abstractNum w:abstractNumId="13" w15:restartNumberingAfterBreak="0">
+  <w:abstractNum w:abstractNumId="14" w15:restartNumberingAfterBreak="0">
     <w:nsid w:val="60CA7A8E"/>
     <w:multiLevelType w:val="hybridMultilevel"/>
     <w:tmpl w:val="D214032C"/>
@@ -6933,7 +7385,7 @@
       </w:rPr>
     </w:lvl>
   </w:abstractNum>
-  <w:abstractNum w:abstractNumId="14" w15:restartNumberingAfterBreak="0">
+  <w:abstractNum w:abstractNumId="15" w15:restartNumberingAfterBreak="0">
     <w:nsid w:val="77315CAB"/>
     <w:multiLevelType w:val="hybridMultilevel"/>
     <w:tmpl w:val="8BD60450"/>
@@ -7046,7 +7498,7 @@
       </w:rPr>
     </w:lvl>
   </w:abstractNum>
-  <w:abstractNum w:abstractNumId="15" w15:restartNumberingAfterBreak="0">
+  <w:abstractNum w:abstractNumId="16" w15:restartNumberingAfterBreak="0">
     <w:nsid w:val="7A2418D7"/>
     <w:multiLevelType w:val="hybridMultilevel"/>
     <w:tmpl w:val="3120169A"/>
@@ -7159,7 +7611,7 @@
       </w:rPr>
     </w:lvl>
   </w:abstractNum>
-  <w:abstractNum w:abstractNumId="16" w15:restartNumberingAfterBreak="0">
+  <w:abstractNum w:abstractNumId="17" w15:restartNumberingAfterBreak="0">
     <w:nsid w:val="7CAF0A21"/>
     <w:multiLevelType w:val="hybridMultilevel"/>
     <w:tmpl w:val="821AB054"/>
@@ -7273,19 +7725,19 @@
     </w:lvl>
   </w:abstractNum>
   <w:num w:numId="1">
-    <w:abstractNumId w:val="14"/>
+    <w:abstractNumId w:val="15"/>
   </w:num>
   <w:num w:numId="2">
-    <w:abstractNumId w:val="16"/>
+    <w:abstractNumId w:val="17"/>
   </w:num>
   <w:num w:numId="3">
-    <w:abstractNumId w:val="12"/>
+    <w:abstractNumId w:val="13"/>
   </w:num>
   <w:num w:numId="4">
     <w:abstractNumId w:val="2"/>
   </w:num>
   <w:num w:numId="5">
-    <w:abstractNumId w:val="11"/>
+    <w:abstractNumId w:val="12"/>
   </w:num>
   <w:num w:numId="6">
     <w:abstractNumId w:val="0"/>
@@ -7306,22 +7758,25 @@
     <w:abstractNumId w:val="7"/>
   </w:num>
   <w:num w:numId="12">
+    <w:abstractNumId w:val="11"/>
+  </w:num>
+  <w:num w:numId="13">
     <w:abstractNumId w:val="10"/>
   </w:num>
-  <w:num w:numId="13">
+  <w:num w:numId="14">
     <w:abstractNumId w:val="9"/>
   </w:num>
-  <w:num w:numId="14">
-    <w:abstractNumId w:val="8"/>
-  </w:num>
   <w:num w:numId="15">
-    <w:abstractNumId w:val="15"/>
+    <w:abstractNumId w:val="16"/>
   </w:num>
   <w:num w:numId="16">
-    <w:abstractNumId w:val="13"/>
+    <w:abstractNumId w:val="14"/>
   </w:num>
   <w:num w:numId="17">
     <w:abstractNumId w:val="4"/>
+  </w:num>
+  <w:num w:numId="18">
+    <w:abstractNumId w:val="8"/>
   </w:num>
 </w:numbering>
 </file>

</xml_diff>